<commit_message>
Add new grad resume
</commit_message>
<xml_diff>
--- a/Charry Wu Resume Frontend.docx
+++ b/Charry Wu Resume Frontend.docx
@@ -196,28 +196,6 @@
           <w:t>https://charrywu.github.io/</w:t>
         </w:r>
       </w:hyperlink>
-      <w:r>
-        <w:rPr>
-          <w:rFonts w:ascii="Calibri" w:hAnsi="Calibri" w:cs="Calibri"/>
-          <w:sz w:val="22"/>
-          <w:szCs w:val="22"/>
-        </w:rPr>
-        <w:t xml:space="preserve"> •</w:t>
-      </w:r>
-      <w:r>
-        <w:t xml:space="preserve"> </w:t>
-      </w:r>
-      <w:hyperlink r:id="rId9" w:history="1">
-        <w:r>
-          <w:rPr>
-            <w:rStyle w:val="Hyperlink"/>
-            <w:rFonts w:ascii="Calibri" w:hAnsi="Calibri" w:cs="Calibri"/>
-            <w:sz w:val="22"/>
-            <w:szCs w:val="22"/>
-          </w:rPr>
-          <w:t>https://charrywu.medium.com/</w:t>
-        </w:r>
-      </w:hyperlink>
     </w:p>
     <w:p>
       <w:pPr>
@@ -714,7 +692,16 @@
           <w:sz w:val="22"/>
           <w:szCs w:val="22"/>
         </w:rPr>
-        <w:t xml:space="preserve"> Python, JavaScript/Typescript, Java</w:t>
+        <w:t xml:space="preserve"> Python, JavaScript/Typescript, </w:t>
+      </w:r>
+      <w:r>
+        <w:rPr>
+          <w:rFonts w:ascii="Calibri" w:hAnsi="Calibri" w:cs="Calibri"/>
+          <w:color w:val="201F1E"/>
+          <w:sz w:val="22"/>
+          <w:szCs w:val="22"/>
+        </w:rPr>
+        <w:t>C++</w:t>
       </w:r>
     </w:p>
     <w:p>
@@ -868,7 +855,7 @@
         </w:rPr>
         <w:t xml:space="preserve"> (</w:t>
       </w:r>
-      <w:hyperlink r:id="rId10" w:history="1">
+      <w:hyperlink r:id="rId9" w:history="1">
         <w:r>
           <w:rPr>
             <w:rStyle w:val="Hyperlink"/>
@@ -895,52 +882,7 @@
           <w:sz w:val="22"/>
           <w:szCs w:val="22"/>
         </w:rPr>
-        <w:t xml:space="preserve"> </w:t>
-      </w:r>
-      <w:r>
-        <w:rPr>
-          <w:rFonts w:ascii="Calibri" w:hAnsi="Calibri" w:cs="Calibri"/>
-          <w:color w:val="201F1E"/>
-          <w:sz w:val="22"/>
-          <w:szCs w:val="22"/>
-        </w:rPr>
-        <w:t xml:space="preserve">– San </w:t>
-      </w:r>
-      <w:r>
-        <w:rPr>
-          <w:rFonts w:ascii="Calibri" w:hAnsi="Calibri" w:cs="Calibri"/>
-          <w:color w:val="201F1E"/>
-          <w:sz w:val="22"/>
-          <w:szCs w:val="22"/>
-        </w:rPr>
-        <w:t>Jose</w:t>
-      </w:r>
-      <w:r>
-        <w:rPr>
-          <w:rFonts w:ascii="Calibri" w:hAnsi="Calibri" w:cs="Calibri"/>
-          <w:color w:val="201F1E"/>
-          <w:sz w:val="22"/>
-          <w:szCs w:val="22"/>
-        </w:rPr>
-        <w:t>, CA</w:t>
-      </w:r>
-      <w:r>
-        <w:rPr>
-          <w:rFonts w:ascii="Calibri" w:hAnsi="Calibri" w:cs="Calibri"/>
-          <w:color w:val="201F1E"/>
-          <w:sz w:val="22"/>
-          <w:szCs w:val="22"/>
-        </w:rPr>
-        <w:t xml:space="preserve"> </w:t>
-      </w:r>
-      <w:r>
-        <w:rPr>
-          <w:rFonts w:ascii="Calibri" w:hAnsi="Calibri" w:cs="Calibri"/>
-          <w:color w:val="201F1E"/>
-          <w:sz w:val="22"/>
-          <w:szCs w:val="22"/>
-        </w:rPr>
-        <w:t>(</w:t>
+        <w:t xml:space="preserve"> – San Jose, CA (</w:t>
       </w:r>
       <w:proofErr w:type="gramStart"/>
       <w:r>
@@ -950,7 +892,16 @@
           <w:sz w:val="22"/>
           <w:szCs w:val="22"/>
         </w:rPr>
-        <w:t xml:space="preserve">Remote)  </w:t>
+        <w:t>Remote)</w:t>
+      </w:r>
+      <w:r>
+        <w:rPr>
+          <w:rFonts w:ascii="Calibri" w:hAnsi="Calibri" w:cs="Calibri"/>
+          <w:color w:val="201F1E"/>
+          <w:sz w:val="22"/>
+          <w:szCs w:val="22"/>
+        </w:rPr>
+        <w:t xml:space="preserve">  </w:t>
       </w:r>
       <w:r>
         <w:rPr>
@@ -1035,8 +986,9 @@
           <w:szCs w:val="22"/>
           <w:lang w:eastAsia="zh-CN"/>
         </w:rPr>
-        <w:t>Founding Engineer</w:t>
-      </w:r>
+        <w:t xml:space="preserve">Web </w:t>
+      </w:r>
+      <w:proofErr w:type="spellStart"/>
       <w:r>
         <w:rPr>
           <w:rFonts w:ascii="Calibri" w:hAnsi="Calibri" w:cs="Calibri"/>
@@ -1049,9 +1001,9 @@
           <w:szCs w:val="22"/>
           <w:lang w:eastAsia="zh-CN"/>
         </w:rPr>
-        <w:t xml:space="preserve">, </w:t>
-      </w:r>
-      <w:proofErr w:type="spellStart"/>
+        <w:t>Fullstack</w:t>
+      </w:r>
+      <w:proofErr w:type="spellEnd"/>
       <w:r>
         <w:rPr>
           <w:rFonts w:ascii="Calibri" w:hAnsi="Calibri" w:cs="Calibri"/>
@@ -1064,9 +1016,22 @@
           <w:szCs w:val="22"/>
           <w:lang w:eastAsia="zh-CN"/>
         </w:rPr>
-        <w:t>Fullstack</w:t>
-      </w:r>
-      <w:proofErr w:type="spellEnd"/>
+        <w:t xml:space="preserve"> Engineer</w:t>
+      </w:r>
+      <w:r>
+        <w:rPr>
+          <w:rFonts w:ascii="Calibri" w:hAnsi="Calibri" w:cs="Calibri"/>
+          <w:b/>
+          <w:bCs/>
+          <w:i/>
+          <w:iCs/>
+          <w:color w:val="201F1E"/>
+          <w:sz w:val="22"/>
+          <w:szCs w:val="22"/>
+          <w:lang w:eastAsia="zh-CN"/>
+        </w:rPr>
+        <w:t>, Founding Team Member</w:t>
+      </w:r>
     </w:p>
     <w:p>
       <w:pPr>
@@ -1862,7 +1827,7 @@
         </w:rPr>
         <w:t xml:space="preserve"> (</w:t>
       </w:r>
-      <w:hyperlink r:id="rId11" w:history="1">
+      <w:hyperlink r:id="rId10" w:history="1">
         <w:r>
           <w:rPr>
             <w:rStyle w:val="Hyperlink"/>
@@ -2778,25 +2743,14 @@
           <w:szCs w:val="22"/>
         </w:rPr>
       </w:pPr>
-      <w:proofErr w:type="spellStart"/>
-      <w:r>
-        <w:rPr>
-          <w:rFonts w:ascii="Calibri" w:hAnsi="Calibri" w:cs="Calibri"/>
-          <w:color w:val="201F1E"/>
-          <w:sz w:val="22"/>
-          <w:szCs w:val="22"/>
-        </w:rPr>
-        <w:t>Whova</w:t>
-      </w:r>
-      <w:proofErr w:type="spellEnd"/>
-      <w:r>
-        <w:rPr>
-          <w:rFonts w:ascii="Calibri" w:hAnsi="Calibri" w:cs="Calibri"/>
-          <w:color w:val="201F1E"/>
-          <w:sz w:val="22"/>
-          <w:szCs w:val="22"/>
-        </w:rPr>
-        <w:t xml:space="preserve"> – San Diego, CA</w:t>
+      <w:r>
+        <w:rPr>
+          <w:rFonts w:ascii="Calibri" w:hAnsi="Calibri" w:cs="Calibri"/>
+          <w:color w:val="201F1E"/>
+          <w:sz w:val="22"/>
+          <w:szCs w:val="22"/>
+        </w:rPr>
+        <w:t>Whova – San Diego, CA</w:t>
       </w:r>
       <w:r>
         <w:rPr>
@@ -2932,27 +2886,7 @@
           <w:sz w:val="22"/>
           <w:szCs w:val="22"/>
         </w:rPr>
-        <w:t xml:space="preserve">Worked with web team on </w:t>
-      </w:r>
-      <w:proofErr w:type="spellStart"/>
-      <w:r>
-        <w:rPr>
-          <w:rFonts w:ascii="Calibri" w:hAnsi="Calibri" w:cs="Calibri"/>
-          <w:iCs/>
-          <w:sz w:val="22"/>
-          <w:szCs w:val="22"/>
-        </w:rPr>
-        <w:t>Whova’s</w:t>
-      </w:r>
-      <w:proofErr w:type="spellEnd"/>
-      <w:r>
-        <w:rPr>
-          <w:rFonts w:ascii="Calibri" w:hAnsi="Calibri" w:cs="Calibri"/>
-          <w:iCs/>
-          <w:sz w:val="22"/>
-          <w:szCs w:val="22"/>
-        </w:rPr>
-        <w:t xml:space="preserve"> event management platform used by organizers of 2,500+ events</w:t>
+        <w:t>Worked with web team on Whova’s event management platform used by organizers of 2,500+ events</w:t>
       </w:r>
       <w:r>
         <w:rPr>
@@ -5325,7 +5259,6 @@
   <w:style w:type="character" w:default="1" w:styleId="DefaultParagraphFont">
     <w:name w:val="Default Paragraph Font"/>
     <w:uiPriority w:val="1"/>
-    <w:semiHidden/>
     <w:unhideWhenUsed/>
   </w:style>
   <w:style w:type="table" w:default="1" w:styleId="TableNormal">

</xml_diff>